<commit_message>
envio da questão 2 e 3
</commit_message>
<xml_diff>
--- a/Resumo - ProjetoSD.docx
+++ b/Resumo - ProjetoSD.docx
@@ -1,6 +1,6 @@
 
 <file path=word/document.xml><?xml version="1.0" encoding="utf-8"?>
-<w:document xmlns:wpc="http://schemas.microsoft.com/office/word/2010/wordprocessingCanvas" xmlns:cx="http://schemas.microsoft.com/office/drawing/2014/chartex" xmlns:cx1="http://schemas.microsoft.com/office/drawing/2015/9/8/chartex" xmlns:cx2="http://schemas.microsoft.com/office/drawing/2015/10/21/chartex" xmlns:cx3="http://schemas.microsoft.com/office/drawing/2016/5/9/chartex" xmlns:cx4="http://schemas.microsoft.com/office/drawing/2016/5/10/chartex" xmlns:cx5="http://schemas.microsoft.com/office/drawing/2016/5/11/chartex" xmlns:cx6="http://schemas.microsoft.com/office/drawing/2016/5/12/chartex" xmlns:cx7="http://schemas.microsoft.com/office/drawing/2016/5/13/chartex" xmlns:cx8="http://schemas.microsoft.com/office/drawing/2016/5/14/chartex" xmlns:mc="http://schemas.openxmlformats.org/markup-compatibility/2006" xmlns:aink="http://schemas.microsoft.com/office/drawing/2016/ink" xmlns:am3d="http://schemas.microsoft.com/office/drawing/2017/model3d" xmlns:o="urn:schemas-microsoft-com:office:office" xmlns:oel="http://schemas.microsoft.com/office/2019/extlst" xmlns:r="http://schemas.openxmlformats.org/officeDocument/2006/relationships" xmlns:m="http://schemas.openxmlformats.org/officeDocument/2006/math" xmlns:v="urn:schemas-microsoft-com:vml" xmlns:wp14="http://schemas.microsoft.com/office/word/2010/wordprocessingDrawing" xmlns:wp="http://schemas.openxmlformats.org/drawingml/2006/wordprocessingDrawing" xmlns:w10="urn:schemas-microsoft-com:office:word" xmlns:w="http://schemas.openxmlformats.org/wordprocessingml/2006/main" xmlns:w14="http://schemas.microsoft.com/office/word/2010/wordml" xmlns:w15="http://schemas.microsoft.com/office/word/2012/wordml" xmlns:w16cex="http://schemas.microsoft.com/office/word/2018/wordml/cex" xmlns:w16cid="http://schemas.microsoft.com/office/word/2016/wordml/cid" xmlns:w16="http://schemas.microsoft.com/office/word/2018/wordml" xmlns:w16sdtdh="http://schemas.microsoft.com/office/word/2020/wordml/sdtdatahash" xmlns:w16se="http://schemas.microsoft.com/office/word/2015/wordml/symex" xmlns:wpg="http://schemas.microsoft.com/office/word/2010/wordprocessingGroup" xmlns:wpi="http://schemas.microsoft.com/office/word/2010/wordprocessingInk" xmlns:wne="http://schemas.microsoft.com/office/word/2006/wordml" xmlns:wps="http://schemas.microsoft.com/office/word/2010/wordprocessingShape" mc:Ignorable="w14 w15 w16se w16cid w16 w16cex w16sdtdh wp14">
+<w:document xmlns:wpc="http://schemas.microsoft.com/office/word/2010/wordprocessingCanvas" xmlns:cx="http://schemas.microsoft.com/office/drawing/2014/chartex" xmlns:cx1="http://schemas.microsoft.com/office/drawing/2015/9/8/chartex" xmlns:cx2="http://schemas.microsoft.com/office/drawing/2015/10/21/chartex" xmlns:cx3="http://schemas.microsoft.com/office/drawing/2016/5/9/chartex" xmlns:cx4="http://schemas.microsoft.com/office/drawing/2016/5/10/chartex" xmlns:cx5="http://schemas.microsoft.com/office/drawing/2016/5/11/chartex" xmlns:cx6="http://schemas.microsoft.com/office/drawing/2016/5/12/chartex" xmlns:cx7="http://schemas.microsoft.com/office/drawing/2016/5/13/chartex" xmlns:cx8="http://schemas.microsoft.com/office/drawing/2016/5/14/chartex" xmlns:mc="http://schemas.openxmlformats.org/markup-compatibility/2006" xmlns:aink="http://schemas.microsoft.com/office/drawing/2016/ink" xmlns:am3d="http://schemas.microsoft.com/office/drawing/2017/model3d" xmlns:o="urn:schemas-microsoft-com:office:office" xmlns:oel="http://schemas.microsoft.com/office/2019/extlst" xmlns:r="http://schemas.openxmlformats.org/officeDocument/2006/relationships" xmlns:m="http://schemas.openxmlformats.org/officeDocument/2006/math" xmlns:v="urn:schemas-microsoft-com:vml" xmlns:wp14="http://schemas.microsoft.com/office/word/2010/wordprocessingDrawing" xmlns:wp="http://schemas.openxmlformats.org/drawingml/2006/wordprocessingDrawing" xmlns:w10="urn:schemas-microsoft-com:office:word" xmlns:w="http://schemas.openxmlformats.org/wordprocessingml/2006/main" xmlns:w14="http://schemas.microsoft.com/office/word/2010/wordml" xmlns:w15="http://schemas.microsoft.com/office/word/2012/wordml" xmlns:w16cex="http://schemas.microsoft.com/office/word/2018/wordml/cex" xmlns:w16cid="http://schemas.microsoft.com/office/word/2016/wordml/cid" xmlns:w16="http://schemas.microsoft.com/office/word/2018/wordml" xmlns:w16du="http://schemas.microsoft.com/office/word/2023/wordml/word16du" xmlns:w16sdtdh="http://schemas.microsoft.com/office/word/2020/wordml/sdtdatahash" xmlns:w16se="http://schemas.microsoft.com/office/word/2015/wordml/symex" xmlns:wpg="http://schemas.microsoft.com/office/word/2010/wordprocessingGroup" xmlns:wpi="http://schemas.microsoft.com/office/word/2010/wordprocessingInk" xmlns:wne="http://schemas.microsoft.com/office/word/2006/wordml" xmlns:wps="http://schemas.microsoft.com/office/word/2010/wordprocessingShape" mc:Ignorable="w14 w15 w16se w16cid w16 w16cex w16sdtdh wp14">
   <w:body>
     <w:p>
       <w:pPr>
@@ -594,13 +594,6 @@
           <w:szCs w:val="32"/>
         </w:rPr>
       </w:pPr>
-      <w:r>
-        <w:rPr>
-          <w:sz w:val="32"/>
-          <w:szCs w:val="32"/>
-        </w:rPr>
-        <w:t>2)</w:t>
-      </w:r>
     </w:p>
     <w:p>
       <w:pPr>
@@ -616,7 +609,48 @@
           <w:sz w:val="32"/>
           <w:szCs w:val="32"/>
         </w:rPr>
+        <w:t>2)</w:t>
+      </w:r>
+      <w:r>
+        <w:rPr>
+          <w:sz w:val="32"/>
+          <w:szCs w:val="32"/>
+        </w:rPr>
+        <w:t xml:space="preserve"> Todos os módulos de nível 3 foram testados por bancadas de testes e as formas de ondas obtidas foram como o esperado. Os circuitos incluem: contador_mod10, contador_mod6, latch_sr, comb_logic (lógica combinacional do magnetron), mux, encoder, counter_freq e counter_non_recycling. </w:t>
+      </w:r>
+    </w:p>
+    <w:p>
+      <w:pPr>
+        <w:spacing w:line="240" w:lineRule="auto"/>
+        <w:jc w:val="both"/>
+        <w:rPr>
+          <w:sz w:val="32"/>
+          <w:szCs w:val="32"/>
+        </w:rPr>
+      </w:pPr>
+    </w:p>
+    <w:p>
+      <w:pPr>
+        <w:spacing w:line="240" w:lineRule="auto"/>
+        <w:jc w:val="both"/>
+        <w:rPr>
+          <w:sz w:val="32"/>
+          <w:szCs w:val="32"/>
+        </w:rPr>
+      </w:pPr>
+      <w:r>
+        <w:rPr>
+          <w:sz w:val="32"/>
+          <w:szCs w:val="32"/>
+        </w:rPr>
         <w:t>3)</w:t>
+      </w:r>
+      <w:r>
+        <w:rPr>
+          <w:sz w:val="32"/>
+          <w:szCs w:val="32"/>
+        </w:rPr>
+        <w:t xml:space="preserve"> Todos os blocos digitais do nível 2 foram integrados, implementados e testados com bancadas de testes, e, com elas obtivemos formas de ondas de acordo com o esperado. Os blocos são: magnetron, entrada_timer_controle, decoder_7seg, timer_min_sec.</w:t>
       </w:r>
     </w:p>
     <w:p>
@@ -689,7 +723,7 @@
 </file>
 
 <file path=word/numbering.xml><?xml version="1.0" encoding="utf-8"?>
-<w:numbering xmlns:wpc="http://schemas.microsoft.com/office/word/2010/wordprocessingCanvas" xmlns:cx="http://schemas.microsoft.com/office/drawing/2014/chartex" xmlns:cx1="http://schemas.microsoft.com/office/drawing/2015/9/8/chartex" xmlns:cx2="http://schemas.microsoft.com/office/drawing/2015/10/21/chartex" xmlns:cx3="http://schemas.microsoft.com/office/drawing/2016/5/9/chartex" xmlns:cx4="http://schemas.microsoft.com/office/drawing/2016/5/10/chartex" xmlns:cx5="http://schemas.microsoft.com/office/drawing/2016/5/11/chartex" xmlns:cx6="http://schemas.microsoft.com/office/drawing/2016/5/12/chartex" xmlns:cx7="http://schemas.microsoft.com/office/drawing/2016/5/13/chartex" xmlns:cx8="http://schemas.microsoft.com/office/drawing/2016/5/14/chartex" xmlns:mc="http://schemas.openxmlformats.org/markup-compatibility/2006" xmlns:aink="http://schemas.microsoft.com/office/drawing/2016/ink" xmlns:am3d="http://schemas.microsoft.com/office/drawing/2017/model3d" xmlns:o="urn:schemas-microsoft-com:office:office" xmlns:oel="http://schemas.microsoft.com/office/2019/extlst" xmlns:r="http://schemas.openxmlformats.org/officeDocument/2006/relationships" xmlns:m="http://schemas.openxmlformats.org/officeDocument/2006/math" xmlns:v="urn:schemas-microsoft-com:vml" xmlns:wp14="http://schemas.microsoft.com/office/word/2010/wordprocessingDrawing" xmlns:wp="http://schemas.openxmlformats.org/drawingml/2006/wordprocessingDrawing" xmlns:w10="urn:schemas-microsoft-com:office:word" xmlns:w="http://schemas.openxmlformats.org/wordprocessingml/2006/main" xmlns:w14="http://schemas.microsoft.com/office/word/2010/wordml" xmlns:w15="http://schemas.microsoft.com/office/word/2012/wordml" xmlns:w16cex="http://schemas.microsoft.com/office/word/2018/wordml/cex" xmlns:w16cid="http://schemas.microsoft.com/office/word/2016/wordml/cid" xmlns:w16="http://schemas.microsoft.com/office/word/2018/wordml" xmlns:w16sdtdh="http://schemas.microsoft.com/office/word/2020/wordml/sdtdatahash" xmlns:w16se="http://schemas.microsoft.com/office/word/2015/wordml/symex" xmlns:wpg="http://schemas.microsoft.com/office/word/2010/wordprocessingGroup" xmlns:wpi="http://schemas.microsoft.com/office/word/2010/wordprocessingInk" xmlns:wne="http://schemas.microsoft.com/office/word/2006/wordml" xmlns:wps="http://schemas.microsoft.com/office/word/2010/wordprocessingShape" mc:Ignorable="w14 w15 w16se w16cid w16 w16cex w16sdtdh wp14">
+<w:numbering xmlns:wpc="http://schemas.microsoft.com/office/word/2010/wordprocessingCanvas" xmlns:cx="http://schemas.microsoft.com/office/drawing/2014/chartex" xmlns:cx1="http://schemas.microsoft.com/office/drawing/2015/9/8/chartex" xmlns:cx2="http://schemas.microsoft.com/office/drawing/2015/10/21/chartex" xmlns:cx3="http://schemas.microsoft.com/office/drawing/2016/5/9/chartex" xmlns:cx4="http://schemas.microsoft.com/office/drawing/2016/5/10/chartex" xmlns:cx5="http://schemas.microsoft.com/office/drawing/2016/5/11/chartex" xmlns:cx6="http://schemas.microsoft.com/office/drawing/2016/5/12/chartex" xmlns:cx7="http://schemas.microsoft.com/office/drawing/2016/5/13/chartex" xmlns:cx8="http://schemas.microsoft.com/office/drawing/2016/5/14/chartex" xmlns:mc="http://schemas.openxmlformats.org/markup-compatibility/2006" xmlns:aink="http://schemas.microsoft.com/office/drawing/2016/ink" xmlns:am3d="http://schemas.microsoft.com/office/drawing/2017/model3d" xmlns:o="urn:schemas-microsoft-com:office:office" xmlns:oel="http://schemas.microsoft.com/office/2019/extlst" xmlns:r="http://schemas.openxmlformats.org/officeDocument/2006/relationships" xmlns:m="http://schemas.openxmlformats.org/officeDocument/2006/math" xmlns:v="urn:schemas-microsoft-com:vml" xmlns:wp14="http://schemas.microsoft.com/office/word/2010/wordprocessingDrawing" xmlns:wp="http://schemas.openxmlformats.org/drawingml/2006/wordprocessingDrawing" xmlns:w10="urn:schemas-microsoft-com:office:word" xmlns:w="http://schemas.openxmlformats.org/wordprocessingml/2006/main" xmlns:w14="http://schemas.microsoft.com/office/word/2010/wordml" xmlns:w15="http://schemas.microsoft.com/office/word/2012/wordml" xmlns:w16cex="http://schemas.microsoft.com/office/word/2018/wordml/cex" xmlns:w16cid="http://schemas.microsoft.com/office/word/2016/wordml/cid" xmlns:w16="http://schemas.microsoft.com/office/word/2018/wordml" xmlns:w16du="http://schemas.microsoft.com/office/word/2023/wordml/word16du" xmlns:w16sdtdh="http://schemas.microsoft.com/office/word/2020/wordml/sdtdatahash" xmlns:w16se="http://schemas.microsoft.com/office/word/2015/wordml/symex" xmlns:wpg="http://schemas.microsoft.com/office/word/2010/wordprocessingGroup" xmlns:wpi="http://schemas.microsoft.com/office/word/2010/wordprocessingInk" xmlns:wne="http://schemas.microsoft.com/office/word/2006/wordml" xmlns:wps="http://schemas.microsoft.com/office/word/2010/wordprocessingShape" mc:Ignorable="w14 w15 w16se w16cid w16 w16cex w16sdtdh wp14">
   <w:abstractNum w:abstractNumId="0" w15:restartNumberingAfterBreak="0">
     <w:nsid w:val="05927122"/>
     <w:multiLevelType w:val="hybridMultilevel"/>

</xml_diff>

<commit_message>
questao 4 e recriação das formas de onda de magnetron e timer
</commit_message>
<xml_diff>
--- a/Resumo - ProjetoSD.docx
+++ b/Resumo - ProjetoSD.docx
@@ -668,6 +668,13 @@
           <w:szCs w:val="32"/>
         </w:rPr>
         <w:t>4)</w:t>
+      </w:r>
+      <w:r>
+        <w:rPr>
+          <w:sz w:val="32"/>
+          <w:szCs w:val="32"/>
+        </w:rPr>
+        <w:t xml:space="preserve"> O controlador completo do forno de micro-ondas foi integrado como o bloco de hierarquia nível 1 e foi construída uma bancada de testes para averiguação do seu desempenho, o qual teve um resultado sem erros nas formas de ondas.</w:t>
       </w:r>
     </w:p>
     <w:p>

</xml_diff>

<commit_message>
correção ortográfica das questões do projeto
</commit_message>
<xml_diff>
--- a/Resumo - ProjetoSD.docx
+++ b/Resumo - ProjetoSD.docx
@@ -106,21 +106,12 @@
         </w:rPr>
         <w:t>(</w:t>
       </w:r>
-      <w:proofErr w:type="spellStart"/>
-      <w:r>
-        <w:rPr>
-          <w:sz w:val="34"/>
-          <w:szCs w:val="34"/>
-        </w:rPr>
-        <w:t>bgml</w:t>
-      </w:r>
-      <w:proofErr w:type="spellEnd"/>
-      <w:r>
-        <w:rPr>
-          <w:sz w:val="34"/>
-          <w:szCs w:val="34"/>
-        </w:rPr>
-        <w:t>)</w:t>
+      <w:r>
+        <w:rPr>
+          <w:sz w:val="34"/>
+          <w:szCs w:val="34"/>
+        </w:rPr>
+        <w:t>bgml)</w:t>
       </w:r>
     </w:p>
     <w:p>
@@ -142,23 +133,7 @@
           <w:sz w:val="34"/>
           <w:szCs w:val="34"/>
         </w:rPr>
-        <w:t xml:space="preserve">Ricardo </w:t>
-      </w:r>
-      <w:proofErr w:type="spellStart"/>
-      <w:r>
-        <w:rPr>
-          <w:sz w:val="34"/>
-          <w:szCs w:val="34"/>
-        </w:rPr>
-        <w:t>Bizerra</w:t>
-      </w:r>
-      <w:proofErr w:type="spellEnd"/>
-      <w:r>
-        <w:rPr>
-          <w:sz w:val="34"/>
-          <w:szCs w:val="34"/>
-        </w:rPr>
-        <w:t xml:space="preserve"> de Lima Filho</w:t>
+        <w:t>Ricardo Bizerra de Lima Filho</w:t>
       </w:r>
       <w:r>
         <w:rPr>
@@ -172,23 +147,7 @@
           <w:sz w:val="34"/>
           <w:szCs w:val="34"/>
         </w:rPr>
-        <w:t>(</w:t>
-      </w:r>
-      <w:proofErr w:type="spellStart"/>
-      <w:r>
-        <w:rPr>
-          <w:sz w:val="34"/>
-          <w:szCs w:val="34"/>
-        </w:rPr>
-        <w:t>rblf</w:t>
-      </w:r>
-      <w:proofErr w:type="spellEnd"/>
-      <w:r>
-        <w:rPr>
-          <w:sz w:val="34"/>
-          <w:szCs w:val="34"/>
-        </w:rPr>
-        <w:t>)</w:t>
+        <w:t>(rblf)</w:t>
       </w:r>
       <w:r>
         <w:rPr>
@@ -341,7 +300,6 @@
         </w:rPr>
         <w:t xml:space="preserve"> o tubo de </w:t>
       </w:r>
-      <w:proofErr w:type="spellStart"/>
       <w:r>
         <w:rPr>
           <w:sz w:val="28"/>
@@ -349,7 +307,6 @@
         </w:rPr>
         <w:t>magnetron</w:t>
       </w:r>
-      <w:proofErr w:type="spellEnd"/>
       <w:r>
         <w:rPr>
           <w:sz w:val="28"/>
@@ -369,7 +326,21 @@
           <w:sz w:val="28"/>
           <w:szCs w:val="28"/>
         </w:rPr>
-        <w:t>os dígitos começam a contagem decrescente até o 0 (tempo em o alimento para de ser cozido),  a menos que o botão de ‘limpar’ seja pressionado em algum momento da contagem e os dígitos vão imediatamente para 0, além desses também há o input de ‘parar’,</w:t>
+        <w:t xml:space="preserve">os dígitos começam a contagem decrescente até o 0 (tempo em </w:t>
+      </w:r>
+      <w:r>
+        <w:rPr>
+          <w:sz w:val="28"/>
+          <w:szCs w:val="28"/>
+        </w:rPr>
+        <w:t xml:space="preserve">que </w:t>
+      </w:r>
+      <w:r>
+        <w:rPr>
+          <w:sz w:val="28"/>
+          <w:szCs w:val="28"/>
+        </w:rPr>
+        <w:t>o alimento para de ser cozido),  a menos que o botão de ‘limpar’ seja pressionado em algum momento da contagem e os dígitos vão imediatamente para 0, além desses também há o input de ‘parar’,</w:t>
       </w:r>
       <w:r>
         <w:rPr>
@@ -470,39 +441,7 @@
           <w:sz w:val="32"/>
           <w:szCs w:val="32"/>
         </w:rPr>
-        <w:t xml:space="preserve">que tem como função receber os inputs: teclado numérico, </w:t>
-      </w:r>
-      <w:proofErr w:type="spellStart"/>
-      <w:r>
-        <w:rPr>
-          <w:sz w:val="32"/>
-          <w:szCs w:val="32"/>
-        </w:rPr>
-        <w:t>clock</w:t>
-      </w:r>
-      <w:proofErr w:type="spellEnd"/>
-      <w:r>
-        <w:rPr>
-          <w:sz w:val="32"/>
-          <w:szCs w:val="32"/>
-        </w:rPr>
-        <w:t xml:space="preserve"> e </w:t>
-      </w:r>
-      <w:proofErr w:type="spellStart"/>
-      <w:r>
-        <w:rPr>
-          <w:sz w:val="32"/>
-          <w:szCs w:val="32"/>
-        </w:rPr>
-        <w:t>enable</w:t>
-      </w:r>
-      <w:proofErr w:type="spellEnd"/>
-      <w:r>
-        <w:rPr>
-          <w:sz w:val="32"/>
-          <w:szCs w:val="32"/>
-        </w:rPr>
-        <w:t xml:space="preserve"> e, com eles, repassar a lógica na forma necessária para o timer a partir de blocos de codificação, divisão de frequência, multiplexação e contagem, </w:t>
+        <w:t xml:space="preserve">que tem como função receber os inputs: teclado numérico, clock e enable e, com eles, repassar a lógica na forma necessária para o timer a partir de blocos de codificação, divisão de frequência, multiplexação e contagem, </w:t>
       </w:r>
       <w:r>
         <w:rPr>
@@ -519,9 +458,36 @@
           <w:szCs w:val="32"/>
           <w:u w:val="single"/>
         </w:rPr>
-        <w:t xml:space="preserve">controle de </w:t>
-      </w:r>
-      <w:proofErr w:type="spellStart"/>
+        <w:t>controle de magnetron</w:t>
+      </w:r>
+      <w:r>
+        <w:rPr>
+          <w:sz w:val="32"/>
+          <w:szCs w:val="32"/>
+        </w:rPr>
+        <w:t xml:space="preserve"> </w:t>
+      </w:r>
+      <w:r>
+        <w:rPr>
+          <w:sz w:val="32"/>
+          <w:szCs w:val="32"/>
+        </w:rPr>
+        <w:t>que controla a saída do tubo de magnetron e inicia a emissão das micro-ondas, para manter a saída ativada após o botão ‘ligar’ ser solto é necessário a junção de lógica combinacional com Latch SR</w:t>
+      </w:r>
+      <w:r>
+        <w:rPr>
+          <w:sz w:val="32"/>
+          <w:szCs w:val="32"/>
+        </w:rPr>
+        <w:t xml:space="preserve"> </w:t>
+      </w:r>
+      <w:r>
+        <w:rPr>
+          <w:sz w:val="32"/>
+          <w:szCs w:val="32"/>
+        </w:rPr>
+        <w:t xml:space="preserve">e o </w:t>
+      </w:r>
       <w:r>
         <w:rPr>
           <w:b/>
@@ -530,93 +496,6 @@
           <w:szCs w:val="32"/>
           <w:u w:val="single"/>
         </w:rPr>
-        <w:t>magnetron</w:t>
-      </w:r>
-      <w:proofErr w:type="spellEnd"/>
-      <w:r>
-        <w:rPr>
-          <w:sz w:val="32"/>
-          <w:szCs w:val="32"/>
-        </w:rPr>
-        <w:t xml:space="preserve"> </w:t>
-      </w:r>
-      <w:r>
-        <w:rPr>
-          <w:sz w:val="32"/>
-          <w:szCs w:val="32"/>
-        </w:rPr>
-        <w:t xml:space="preserve">que controla a saída do tubo de </w:t>
-      </w:r>
-      <w:proofErr w:type="spellStart"/>
-      <w:r>
-        <w:rPr>
-          <w:sz w:val="32"/>
-          <w:szCs w:val="32"/>
-        </w:rPr>
-        <w:t>magnetron</w:t>
-      </w:r>
-      <w:proofErr w:type="spellEnd"/>
-      <w:r>
-        <w:rPr>
-          <w:sz w:val="32"/>
-          <w:szCs w:val="32"/>
-        </w:rPr>
-        <w:t xml:space="preserve"> e inicia a emissão das micro-ondas, para manter a saída ativada após o botão ‘ligar’ ser solto é necessário a junção de lógica </w:t>
-      </w:r>
-      <w:proofErr w:type="spellStart"/>
-      <w:r>
-        <w:rPr>
-          <w:sz w:val="32"/>
-          <w:szCs w:val="32"/>
-        </w:rPr>
-        <w:t>combinacional</w:t>
-      </w:r>
-      <w:proofErr w:type="spellEnd"/>
-      <w:r>
-        <w:rPr>
-          <w:sz w:val="32"/>
-          <w:szCs w:val="32"/>
-        </w:rPr>
-        <w:t xml:space="preserve"> com </w:t>
-      </w:r>
-      <w:proofErr w:type="spellStart"/>
-      <w:r>
-        <w:rPr>
-          <w:sz w:val="32"/>
-          <w:szCs w:val="32"/>
-        </w:rPr>
-        <w:t>Latch</w:t>
-      </w:r>
-      <w:proofErr w:type="spellEnd"/>
-      <w:r>
-        <w:rPr>
-          <w:sz w:val="32"/>
-          <w:szCs w:val="32"/>
-        </w:rPr>
-        <w:t xml:space="preserve"> SR</w:t>
-      </w:r>
-      <w:r>
-        <w:rPr>
-          <w:sz w:val="32"/>
-          <w:szCs w:val="32"/>
-        </w:rPr>
-        <w:t xml:space="preserve"> </w:t>
-      </w:r>
-      <w:r>
-        <w:rPr>
-          <w:sz w:val="32"/>
-          <w:szCs w:val="32"/>
-        </w:rPr>
-        <w:t xml:space="preserve">e o </w:t>
-      </w:r>
-      <w:r>
-        <w:rPr>
-          <w:b/>
-          <w:bCs/>
-          <w:sz w:val="32"/>
-          <w:szCs w:val="32"/>
-          <w:u w:val="single"/>
-        </w:rPr>
         <w:t>decodificador/driver de 7 segmentos</w:t>
       </w:r>
       <w:r>
@@ -644,6 +523,7 @@
     <w:p>
       <w:pPr>
         <w:spacing w:line="240" w:lineRule="auto"/>
+        <w:ind w:left="705"/>
         <w:jc w:val="both"/>
         <w:rPr>
           <w:sz w:val="32"/>
@@ -656,7 +536,6 @@
           <w:szCs w:val="32"/>
         </w:rPr>
         <w:lastRenderedPageBreak/>
-        <w:tab/>
         <w:t>b)</w:t>
       </w:r>
       <w:r>
@@ -664,83 +543,20 @@
           <w:sz w:val="32"/>
           <w:szCs w:val="32"/>
         </w:rPr>
-        <w:t xml:space="preserve"> Nesse caso, sem inputs, o </w:t>
-      </w:r>
-      <w:proofErr w:type="spellStart"/>
-      <w:r>
-        <w:rPr>
-          <w:sz w:val="32"/>
-          <w:szCs w:val="32"/>
-        </w:rPr>
-        <w:t>clock</w:t>
-      </w:r>
-      <w:proofErr w:type="spellEnd"/>
-      <w:r>
-        <w:rPr>
-          <w:sz w:val="32"/>
-          <w:szCs w:val="32"/>
-        </w:rPr>
-        <w:t xml:space="preserve"> de 100 Hz funciona normalmente, mas nenhuma das 10 chaves é pressionada, nem o ‘</w:t>
-      </w:r>
-      <w:proofErr w:type="spellStart"/>
-      <w:r>
-        <w:rPr>
-          <w:sz w:val="32"/>
-          <w:szCs w:val="32"/>
-        </w:rPr>
-        <w:t>enablen</w:t>
-      </w:r>
-      <w:proofErr w:type="spellEnd"/>
-      <w:r>
-        <w:rPr>
-          <w:sz w:val="32"/>
-          <w:szCs w:val="32"/>
-        </w:rPr>
-        <w:t xml:space="preserve">’ é ativado (no caso, mantém em nível alto), </w:t>
-      </w:r>
-      <w:r>
-        <w:rPr>
-          <w:sz w:val="32"/>
-          <w:szCs w:val="32"/>
-        </w:rPr>
-        <w:t>com o ‘</w:t>
-      </w:r>
-      <w:proofErr w:type="spellStart"/>
-      <w:r>
-        <w:rPr>
-          <w:sz w:val="32"/>
-          <w:szCs w:val="32"/>
-        </w:rPr>
-        <w:t>enablen</w:t>
-      </w:r>
-      <w:proofErr w:type="spellEnd"/>
-      <w:r>
-        <w:rPr>
-          <w:sz w:val="32"/>
-          <w:szCs w:val="32"/>
-        </w:rPr>
-        <w:t xml:space="preserve">’ desativado o </w:t>
-      </w:r>
-      <w:proofErr w:type="spellStart"/>
-      <w:r>
-        <w:rPr>
-          <w:sz w:val="32"/>
-          <w:szCs w:val="32"/>
-        </w:rPr>
-        <w:t>clock</w:t>
-      </w:r>
-      <w:proofErr w:type="spellEnd"/>
-      <w:r>
-        <w:rPr>
-          <w:sz w:val="32"/>
-          <w:szCs w:val="32"/>
-        </w:rPr>
-        <w:t xml:space="preserve"> do contador do temporizador recebe 0.</w:t>
+        <w:t xml:space="preserve"> Nesse caso, sem inputs, o clock de 100 Hz funciona normalmente, mas nenhuma das 10 chaves é pressionada, nem o ‘enablen’ é ativado (no caso, mantém em nível alto), </w:t>
+      </w:r>
+      <w:r>
+        <w:rPr>
+          <w:sz w:val="32"/>
+          <w:szCs w:val="32"/>
+        </w:rPr>
+        <w:t>com o ‘enablen’ desativado o clock do contador do temporizador recebe 0.</w:t>
       </w:r>
     </w:p>
     <w:p>
       <w:pPr>
         <w:spacing w:line="240" w:lineRule="auto"/>
+        <w:ind w:left="705"/>
         <w:jc w:val="both"/>
         <w:rPr>
           <w:sz w:val="32"/>
@@ -752,7 +568,6 @@
           <w:sz w:val="32"/>
           <w:szCs w:val="32"/>
         </w:rPr>
-        <w:tab/>
         <w:t>c)</w:t>
       </w:r>
       <w:r>
@@ -767,46 +582,14 @@
           <w:sz w:val="32"/>
           <w:szCs w:val="32"/>
         </w:rPr>
-        <w:t xml:space="preserve">Quando qualquer botão é pressionado com o </w:t>
-      </w:r>
-      <w:proofErr w:type="spellStart"/>
-      <w:r>
-        <w:rPr>
-          <w:sz w:val="32"/>
-          <w:szCs w:val="32"/>
-        </w:rPr>
-        <w:t>magnetron</w:t>
-      </w:r>
-      <w:proofErr w:type="spellEnd"/>
-      <w:r>
-        <w:rPr>
-          <w:sz w:val="32"/>
-          <w:szCs w:val="32"/>
-        </w:rPr>
-        <w:t xml:space="preserve"> desligado a entrada do </w:t>
-      </w:r>
-      <w:proofErr w:type="spellStart"/>
-      <w:r>
-        <w:rPr>
-          <w:sz w:val="32"/>
-          <w:szCs w:val="32"/>
-        </w:rPr>
-        <w:t>clock</w:t>
-      </w:r>
-      <w:proofErr w:type="spellEnd"/>
-      <w:r>
-        <w:rPr>
-          <w:sz w:val="32"/>
-          <w:szCs w:val="32"/>
-        </w:rPr>
-        <w:t xml:space="preserve"> contador tem de receber uma única borda de subida positiva alguns milissegundos após cada tecla ser pressionada. Entretanto, ele não pode receber nenhuma outra borda de subida até que a tecla seja solta, essa técnica de impedir múltiplas bordas é a eliminação do efeito de trepidação do contato</w:t>
-      </w:r>
-      <w:r>
-        <w:rPr>
-          <w:sz w:val="32"/>
-          <w:szCs w:val="32"/>
-        </w:rPr>
-        <w:t>. Para isso é gerando um pequeno delay antes de criar a borda de subida a partir de um contador de três bits não reciclável.</w:t>
+        <w:t>Quando qualquer botão é pressionado com o magnetron desligado a entrada do clock contador tem de receber uma única borda de subida positiva alguns milissegundos após cada tecla ser pressionada. Entretanto, ele não pode receber nenhuma outra borda de subida até que a tecla seja solta, essa técnica de impedir múltiplas bordas é a eliminação do efeito de trepidação do contato</w:t>
+      </w:r>
+      <w:r>
+        <w:rPr>
+          <w:sz w:val="32"/>
+          <w:szCs w:val="32"/>
+        </w:rPr>
+        <w:t>. Para isso é gerado um pequeno delay antes de criar a borda de subida a partir de um contador de três bits não reciclável.</w:t>
       </w:r>
       <w:r>
         <w:rPr>
@@ -847,135 +630,7 @@
           <w:sz w:val="32"/>
           <w:szCs w:val="32"/>
         </w:rPr>
-        <w:t xml:space="preserve"> Todos os módulos de nível 3 foram testados por bancadas de testes e as formas de ondas obtidas foram como o esperado. Os circuitos incluem: contador_mod10, contador_mod6, </w:t>
-      </w:r>
-      <w:proofErr w:type="spellStart"/>
-      <w:r>
-        <w:rPr>
-          <w:sz w:val="32"/>
-          <w:szCs w:val="32"/>
-        </w:rPr>
-        <w:t>latch_sr</w:t>
-      </w:r>
-      <w:proofErr w:type="spellEnd"/>
-      <w:r>
-        <w:rPr>
-          <w:sz w:val="32"/>
-          <w:szCs w:val="32"/>
-        </w:rPr>
-        <w:t xml:space="preserve">, </w:t>
-      </w:r>
-      <w:proofErr w:type="spellStart"/>
-      <w:r>
-        <w:rPr>
-          <w:sz w:val="32"/>
-          <w:szCs w:val="32"/>
-        </w:rPr>
-        <w:t>comb_logic</w:t>
-      </w:r>
-      <w:proofErr w:type="spellEnd"/>
-      <w:r>
-        <w:rPr>
-          <w:sz w:val="32"/>
-          <w:szCs w:val="32"/>
-        </w:rPr>
-        <w:t xml:space="preserve"> (lógica </w:t>
-      </w:r>
-      <w:proofErr w:type="spellStart"/>
-      <w:r>
-        <w:rPr>
-          <w:sz w:val="32"/>
-          <w:szCs w:val="32"/>
-        </w:rPr>
-        <w:t>combinacional</w:t>
-      </w:r>
-      <w:proofErr w:type="spellEnd"/>
-      <w:r>
-        <w:rPr>
-          <w:sz w:val="32"/>
-          <w:szCs w:val="32"/>
-        </w:rPr>
-        <w:t xml:space="preserve"> do </w:t>
-      </w:r>
-      <w:proofErr w:type="spellStart"/>
-      <w:r>
-        <w:rPr>
-          <w:sz w:val="32"/>
-          <w:szCs w:val="32"/>
-        </w:rPr>
-        <w:t>magnetron</w:t>
-      </w:r>
-      <w:proofErr w:type="spellEnd"/>
-      <w:r>
-        <w:rPr>
-          <w:sz w:val="32"/>
-          <w:szCs w:val="32"/>
-        </w:rPr>
-        <w:t xml:space="preserve">), </w:t>
-      </w:r>
-      <w:proofErr w:type="spellStart"/>
-      <w:r>
-        <w:rPr>
-          <w:sz w:val="32"/>
-          <w:szCs w:val="32"/>
-        </w:rPr>
-        <w:t>mux</w:t>
-      </w:r>
-      <w:proofErr w:type="spellEnd"/>
-      <w:r>
-        <w:rPr>
-          <w:sz w:val="32"/>
-          <w:szCs w:val="32"/>
-        </w:rPr>
-        <w:t xml:space="preserve">, </w:t>
-      </w:r>
-      <w:proofErr w:type="spellStart"/>
-      <w:r>
-        <w:rPr>
-          <w:sz w:val="32"/>
-          <w:szCs w:val="32"/>
-        </w:rPr>
-        <w:t>encoder</w:t>
-      </w:r>
-      <w:proofErr w:type="spellEnd"/>
-      <w:r>
-        <w:rPr>
-          <w:sz w:val="32"/>
-          <w:szCs w:val="32"/>
-        </w:rPr>
-        <w:t xml:space="preserve">, </w:t>
-      </w:r>
-      <w:proofErr w:type="spellStart"/>
-      <w:r>
-        <w:rPr>
-          <w:sz w:val="32"/>
-          <w:szCs w:val="32"/>
-        </w:rPr>
-        <w:t>counter_freq</w:t>
-      </w:r>
-      <w:proofErr w:type="spellEnd"/>
-      <w:r>
-        <w:rPr>
-          <w:sz w:val="32"/>
-          <w:szCs w:val="32"/>
-        </w:rPr>
-        <w:t xml:space="preserve"> e </w:t>
-      </w:r>
-      <w:proofErr w:type="spellStart"/>
-      <w:r>
-        <w:rPr>
-          <w:sz w:val="32"/>
-          <w:szCs w:val="32"/>
-        </w:rPr>
-        <w:t>counter_non_recycling</w:t>
-      </w:r>
-      <w:proofErr w:type="spellEnd"/>
-      <w:r>
-        <w:rPr>
-          <w:sz w:val="32"/>
-          <w:szCs w:val="32"/>
-        </w:rPr>
-        <w:t xml:space="preserve">. </w:t>
+        <w:t xml:space="preserve"> Todos os módulos de nível 3 foram testados por bancadas de testes e as formas de ondas obtidas foram como o esperado. Os circuitos incluem: contador_mod10, contador_mod6, latch_sr, comb_logic (lógica combinacional do magnetron), mux, encoder, counter_freq e counter_non_recycling. </w:t>
       </w:r>
     </w:p>
     <w:p>
@@ -1009,55 +664,7 @@
           <w:sz w:val="32"/>
           <w:szCs w:val="32"/>
         </w:rPr>
-        <w:t xml:space="preserve"> Todos os blocos digitais do nível 2 foram integrados, implementados e testados com bancadas de testes, e, com elas obtivemos formas de ondas de acordo com o esperado. Os blocos são: </w:t>
-      </w:r>
-      <w:proofErr w:type="spellStart"/>
-      <w:r>
-        <w:rPr>
-          <w:sz w:val="32"/>
-          <w:szCs w:val="32"/>
-        </w:rPr>
-        <w:t>magnetron</w:t>
-      </w:r>
-      <w:proofErr w:type="spellEnd"/>
-      <w:r>
-        <w:rPr>
-          <w:sz w:val="32"/>
-          <w:szCs w:val="32"/>
-        </w:rPr>
-        <w:t xml:space="preserve">, </w:t>
-      </w:r>
-      <w:proofErr w:type="spellStart"/>
-      <w:r>
-        <w:rPr>
-          <w:sz w:val="32"/>
-          <w:szCs w:val="32"/>
-        </w:rPr>
-        <w:t>entrada_timer_controle</w:t>
-      </w:r>
-      <w:proofErr w:type="spellEnd"/>
-      <w:r>
-        <w:rPr>
-          <w:sz w:val="32"/>
-          <w:szCs w:val="32"/>
-        </w:rPr>
-        <w:t xml:space="preserve">, decoder_7seg, </w:t>
-      </w:r>
-      <w:proofErr w:type="spellStart"/>
-      <w:r>
-        <w:rPr>
-          <w:sz w:val="32"/>
-          <w:szCs w:val="32"/>
-        </w:rPr>
-        <w:t>timer_min_sec</w:t>
-      </w:r>
-      <w:proofErr w:type="spellEnd"/>
-      <w:r>
-        <w:rPr>
-          <w:sz w:val="32"/>
-          <w:szCs w:val="32"/>
-        </w:rPr>
-        <w:t>.</w:t>
+        <w:t xml:space="preserve"> Todos os blocos digitais do nível 2 foram integrados, implementados e testados com bancadas de testes, e, com elas obtivemos formas de ondas de acordo com o esperado. Os blocos são: magnetron, entrada_timer_controle, decoder_7seg, timer_min_sec.</w:t>
       </w:r>
     </w:p>
     <w:p>
@@ -1122,7 +729,49 @@
           <w:sz w:val="32"/>
           <w:szCs w:val="32"/>
         </w:rPr>
-        <w:t>) O controlador do forno de micro-ondas foi construído pelo grupo de forma que, a partir com a bancada de testes foi visto o funcionamento correto do sistema nos casos testados sem apontar algum erro, atestando sua eficácia nos casos típicos esperados de um forno de micro-ondas. Entretanto, o grupo percebeu que poderíamos ter iniciado o projeto antes, o que proporcionaria uma maior calma e planejamento, o que resultaria numa divisão melhor do projeto entre os integrantes sem encarregar mais tarefas a alguns, além de ter um cuidado maior com nomes de variáveis e organização do código</w:t>
+        <w:t xml:space="preserve">) O controlador do forno de micro-ondas foi construído pelo grupo de forma que, a partir </w:t>
+      </w:r>
+      <w:r>
+        <w:rPr>
+          <w:sz w:val="32"/>
+          <w:szCs w:val="32"/>
+        </w:rPr>
+        <w:t>d</w:t>
+      </w:r>
+      <w:r>
+        <w:rPr>
+          <w:sz w:val="32"/>
+          <w:szCs w:val="32"/>
+        </w:rPr>
+        <w:t xml:space="preserve">a bancada de testes foi visto o funcionamento correto do sistema nos casos testados sem apontar </w:t>
+      </w:r>
+      <w:r>
+        <w:rPr>
+          <w:sz w:val="32"/>
+          <w:szCs w:val="32"/>
+        </w:rPr>
+        <w:t>erro algum</w:t>
+      </w:r>
+      <w:r>
+        <w:rPr>
+          <w:sz w:val="32"/>
+          <w:szCs w:val="32"/>
+        </w:rPr>
+        <w:t xml:space="preserve">, atestando sua eficácia nos casos típicos esperados de um forno de micro-ondas. Entretanto, o grupo percebeu que poderíamos ter iniciado o projeto antes, </w:t>
+      </w:r>
+      <w:r>
+        <w:rPr>
+          <w:sz w:val="32"/>
+          <w:szCs w:val="32"/>
+        </w:rPr>
+        <w:t xml:space="preserve">proporcionando </w:t>
+      </w:r>
+      <w:r>
+        <w:rPr>
+          <w:sz w:val="32"/>
+          <w:szCs w:val="32"/>
+        </w:rPr>
+        <w:t>uma maior calma e planejamento, o que resultaria numa divisão melhor do projeto entre os integrantes sem encarregar mais tarefas a alguns, além de ter um cuidado maior com nomes de variáveis e organização do código</w:t>
       </w:r>
       <w:r>
         <w:rPr>

</xml_diff>

<commit_message>
feature(questao5): questao 5 answered
</commit_message>
<xml_diff>
--- a/Resumo - ProjetoSD.docx
+++ b/Resumo - ProjetoSD.docx
@@ -389,14 +389,7 @@
           <w:sz w:val="32"/>
           <w:szCs w:val="32"/>
         </w:rPr>
-        <w:t xml:space="preserve">5) </w:t>
-      </w:r>
-      <w:r>
-        <w:rPr>
-          <w:sz w:val="32"/>
-          <w:szCs w:val="32"/>
-        </w:rPr>
-        <w:t>A partir das formas de onda do micro-ondas, serão demonstrados X casos de uso, acompanhado das imagens:</w:t>
+        <w:t>5) A partir das formas de onda do micro-ondas, serão demonstrados X casos de uso, acompanhado das imagens:</w:t>
       </w:r>
     </w:p>
     <w:p>
@@ -415,7 +408,98 @@
           <w:szCs w:val="32"/>
         </w:rPr>
         <w:tab/>
-        <w:t>a) Inserir tempo de cozimento desejado:</w:t>
+        <w:t xml:space="preserve">a) </w:t>
+      </w:r>
+      <w:r>
+        <w:rPr>
+          <w:b/>
+          <w:bCs/>
+          <w:sz w:val="32"/>
+          <w:szCs w:val="32"/>
+        </w:rPr>
+        <w:t>Inserir tempo de cozimento desejado:</w:t>
+      </w:r>
+      <w:r>
+        <w:rPr>
+          <w:b w:val="false"/>
+          <w:bCs w:val="false"/>
+          <w:sz w:val="32"/>
+          <w:szCs w:val="32"/>
+        </w:rPr>
+        <w:t xml:space="preserve"> </w:t>
+      </w:r>
+      <w:r>
+        <w:rPr>
+          <w:rFonts w:eastAsia="Calibri" w:cs="" w:cstheme="minorBidi" w:eastAsiaTheme="minorHAnsi"/>
+          <w:b w:val="false"/>
+          <w:bCs w:val="false"/>
+          <w:color w:val="auto"/>
+          <w:kern w:val="2"/>
+          <w:sz w:val="32"/>
+          <w:szCs w:val="32"/>
+          <w:lang w:val="pt-BR" w:eastAsia="en-US" w:bidi="ar-SA"/>
+          <w14:ligatures w14:val="standardContextual"/>
+        </w:rPr>
+        <w:t>À medida que o teclado (keyboard) é pressionado, o dígito é atualizado.</w:t>
+      </w:r>
+    </w:p>
+    <w:p>
+      <w:pPr>
+        <w:pStyle w:val="Normal"/>
+        <w:spacing w:lineRule="auto" w:line="240"/>
+        <w:jc w:val="both"/>
+        <w:rPr>
+          <w:sz w:val="32"/>
+          <w:szCs w:val="32"/>
+        </w:rPr>
+      </w:pPr>
+      <w:r>
+        <w:rPr/>
+        <w:drawing>
+          <wp:anchor behindDoc="0" distT="0" distB="0" distL="0" distR="0" simplePos="0" locked="0" layoutInCell="0" allowOverlap="1" relativeHeight="2">
+            <wp:simplePos x="0" y="0"/>
+            <wp:positionH relativeFrom="column">
+              <wp:align>center</wp:align>
+            </wp:positionH>
+            <wp:positionV relativeFrom="paragraph">
+              <wp:posOffset>635</wp:posOffset>
+            </wp:positionV>
+            <wp:extent cx="6188710" cy="1380490"/>
+            <wp:effectExtent l="0" t="0" r="0" b="0"/>
+            <wp:wrapSquare wrapText="largest"/>
+            <wp:docPr id="1" name="Image1" descr=""/>
+            <wp:cNvGraphicFramePr>
+              <a:graphicFrameLocks xmlns:a="http://schemas.openxmlformats.org/drawingml/2006/main" noChangeAspect="1"/>
+            </wp:cNvGraphicFramePr>
+            <a:graphic xmlns:a="http://schemas.openxmlformats.org/drawingml/2006/main">
+              <a:graphicData uri="http://schemas.openxmlformats.org/drawingml/2006/picture">
+                <pic:pic xmlns:pic="http://schemas.openxmlformats.org/drawingml/2006/picture">
+                  <pic:nvPicPr>
+                    <pic:cNvPr id="1" name="Image1" descr=""/>
+                    <pic:cNvPicPr>
+                      <a:picLocks noChangeAspect="1" noChangeArrowheads="1"/>
+                    </pic:cNvPicPr>
+                  </pic:nvPicPr>
+                  <pic:blipFill>
+                    <a:blip r:embed="rId2"/>
+                    <a:stretch>
+                      <a:fillRect/>
+                    </a:stretch>
+                  </pic:blipFill>
+                  <pic:spPr bwMode="auto">
+                    <a:xfrm>
+                      <a:off x="0" y="0"/>
+                      <a:ext cx="6188710" cy="1380490"/>
+                    </a:xfrm>
+                    <a:prstGeom prst="rect">
+                      <a:avLst/>
+                    </a:prstGeom>
+                  </pic:spPr>
+                </pic:pic>
+              </a:graphicData>
+            </a:graphic>
+          </wp:anchor>
+        </w:drawing>
       </w:r>
     </w:p>
     <w:p>
@@ -434,7 +518,107 @@
           <w:szCs w:val="32"/>
         </w:rPr>
         <w:tab/>
-        <w:t>b) Dígitos mudam da direita para a esquerda</w:t>
+        <w:t xml:space="preserve">b) </w:t>
+      </w:r>
+      <w:r>
+        <w:rPr>
+          <w:b/>
+          <w:bCs/>
+          <w:sz w:val="32"/>
+          <w:szCs w:val="32"/>
+        </w:rPr>
+        <w:t>Dígitos mudam da direita para a esquerda:</w:t>
+      </w:r>
+      <w:r>
+        <w:rPr>
+          <w:b w:val="false"/>
+          <w:bCs w:val="false"/>
+          <w:sz w:val="32"/>
+          <w:szCs w:val="32"/>
+        </w:rPr>
+        <w:t xml:space="preserve"> </w:t>
+      </w:r>
+      <w:r>
+        <w:rPr>
+          <w:b w:val="false"/>
+          <w:bCs w:val="false"/>
+          <w:sz w:val="32"/>
+          <w:szCs w:val="32"/>
+        </w:rPr>
+        <w:t>De cima para baixo, as 3 primeiras sa</w:t>
+      </w:r>
+      <w:r>
+        <w:rPr>
+          <w:rFonts w:eastAsia="Calibri" w:cs="" w:cstheme="minorBidi" w:eastAsiaTheme="minorHAnsi"/>
+          <w:b w:val="false"/>
+          <w:bCs w:val="false"/>
+          <w:color w:val="auto"/>
+          <w:kern w:val="2"/>
+          <w:sz w:val="32"/>
+          <w:szCs w:val="32"/>
+          <w:lang w:val="pt-BR" w:eastAsia="en-US" w:bidi="ar-SA"/>
+          <w14:ligatures w14:val="standardContextual"/>
+        </w:rPr>
+        <w:t>ídas representam os minutos, dezenas de segundos e unidades de segundos. Assim que um novo dígito é pressionado no keyboard, a atualização ocorre (mudanças em 3.3 us, 5.5 us e 7.7 us)</w:t>
+      </w:r>
+    </w:p>
+    <w:p>
+      <w:pPr>
+        <w:pStyle w:val="Normal"/>
+        <w:spacing w:lineRule="auto" w:line="240"/>
+        <w:jc w:val="both"/>
+        <w:rPr>
+          <w:sz w:val="32"/>
+          <w:szCs w:val="32"/>
+        </w:rPr>
+      </w:pPr>
+      <w:r>
+        <w:rPr/>
+        <w:drawing>
+          <wp:anchor behindDoc="0" distT="0" distB="0" distL="0" distR="0" simplePos="0" locked="0" layoutInCell="0" allowOverlap="1" relativeHeight="3">
+            <wp:simplePos x="0" y="0"/>
+            <wp:positionH relativeFrom="column">
+              <wp:align>center</wp:align>
+            </wp:positionH>
+            <wp:positionV relativeFrom="paragraph">
+              <wp:posOffset>635</wp:posOffset>
+            </wp:positionV>
+            <wp:extent cx="6188710" cy="1380490"/>
+            <wp:effectExtent l="0" t="0" r="0" b="0"/>
+            <wp:wrapSquare wrapText="largest"/>
+            <wp:docPr id="2" name="Image2" descr=""/>
+            <wp:cNvGraphicFramePr>
+              <a:graphicFrameLocks xmlns:a="http://schemas.openxmlformats.org/drawingml/2006/main" noChangeAspect="1"/>
+            </wp:cNvGraphicFramePr>
+            <a:graphic xmlns:a="http://schemas.openxmlformats.org/drawingml/2006/main">
+              <a:graphicData uri="http://schemas.openxmlformats.org/drawingml/2006/picture">
+                <pic:pic xmlns:pic="http://schemas.openxmlformats.org/drawingml/2006/picture">
+                  <pic:nvPicPr>
+                    <pic:cNvPr id="2" name="Image2" descr=""/>
+                    <pic:cNvPicPr>
+                      <a:picLocks noChangeAspect="1" noChangeArrowheads="1"/>
+                    </pic:cNvPicPr>
+                  </pic:nvPicPr>
+                  <pic:blipFill>
+                    <a:blip r:embed="rId3"/>
+                    <a:stretch>
+                      <a:fillRect/>
+                    </a:stretch>
+                  </pic:blipFill>
+                  <pic:spPr bwMode="auto">
+                    <a:xfrm>
+                      <a:off x="0" y="0"/>
+                      <a:ext cx="6188710" cy="1380490"/>
+                    </a:xfrm>
+                    <a:prstGeom prst="rect">
+                      <a:avLst/>
+                    </a:prstGeom>
+                  </pic:spPr>
+                </pic:pic>
+              </a:graphicData>
+            </a:graphic>
+          </wp:anchor>
+        </w:drawing>
       </w:r>
     </w:p>
     <w:p>
@@ -453,26 +637,188 @@
           <w:szCs w:val="32"/>
         </w:rPr>
         <w:tab/>
-        <w:t>c) Ativação da contagem regressiva apenas na ativação (startn) e porta fechada (door_closed)</w:t>
-      </w:r>
-    </w:p>
-    <w:p>
-      <w:pPr>
-        <w:pStyle w:val="Normal"/>
-        <w:spacing w:lineRule="auto" w:line="240"/>
-        <w:jc w:val="both"/>
-        <w:rPr>
-          <w:sz w:val="32"/>
-          <w:szCs w:val="32"/>
-        </w:rPr>
-      </w:pPr>
+        <w:t xml:space="preserve">c) </w:t>
+      </w:r>
+      <w:r>
+        <w:rPr>
+          <w:b/>
+          <w:bCs/>
+          <w:sz w:val="32"/>
+          <w:szCs w:val="32"/>
+        </w:rPr>
+        <w:t xml:space="preserve">Ativação da contagem regressiva apenas na ativação (startn) e porta fechada (door_closed): </w:t>
+      </w:r>
+      <w:r>
+        <w:rPr>
+          <w:rFonts w:eastAsia="Calibri" w:cs="" w:cstheme="minorBidi" w:eastAsiaTheme="minorHAnsi"/>
+          <w:b w:val="false"/>
+          <w:bCs w:val="false"/>
+          <w:color w:val="auto"/>
+          <w:kern w:val="2"/>
+          <w:sz w:val="32"/>
+          <w:szCs w:val="32"/>
+          <w:lang w:val="pt-BR" w:eastAsia="en-US" w:bidi="ar-SA"/>
+          <w14:ligatures w14:val="standardContextual"/>
+        </w:rPr>
+        <w:t>Na primeira imagem, a contagem regressiva não acontece, pois, embora o startn tenha sido ativado logo após os 13 us, door_closed só é ativado depois dos 14 us.</w:t>
+      </w:r>
+    </w:p>
+    <w:p>
+      <w:pPr>
+        <w:pStyle w:val="Normal"/>
+        <w:spacing w:lineRule="auto" w:line="240"/>
+        <w:jc w:val="both"/>
+        <w:rPr>
+          <w:sz w:val="32"/>
+          <w:szCs w:val="32"/>
+        </w:rPr>
+      </w:pPr>
+      <w:r>
+        <w:rPr/>
+      </w:r>
+    </w:p>
+    <w:p>
+      <w:pPr>
+        <w:pStyle w:val="Normal"/>
+        <w:spacing w:lineRule="auto" w:line="240"/>
+        <w:jc w:val="both"/>
+        <w:rPr>
+          <w:sz w:val="32"/>
+          <w:szCs w:val="32"/>
+        </w:rPr>
+      </w:pPr>
+      <w:r>
+        <w:drawing>
+          <wp:anchor behindDoc="0" distT="0" distB="0" distL="0" distR="0" simplePos="0" locked="0" layoutInCell="0" allowOverlap="1" relativeHeight="4">
+            <wp:simplePos x="0" y="0"/>
+            <wp:positionH relativeFrom="column">
+              <wp:align>center</wp:align>
+            </wp:positionH>
+            <wp:positionV relativeFrom="paragraph">
+              <wp:posOffset>635</wp:posOffset>
+            </wp:positionV>
+            <wp:extent cx="6188710" cy="2763520"/>
+            <wp:effectExtent l="0" t="0" r="0" b="0"/>
+            <wp:wrapSquare wrapText="largest"/>
+            <wp:docPr id="3" name="Image3" descr=""/>
+            <wp:cNvGraphicFramePr>
+              <a:graphicFrameLocks xmlns:a="http://schemas.openxmlformats.org/drawingml/2006/main" noChangeAspect="1"/>
+            </wp:cNvGraphicFramePr>
+            <a:graphic xmlns:a="http://schemas.openxmlformats.org/drawingml/2006/main">
+              <a:graphicData uri="http://schemas.openxmlformats.org/drawingml/2006/picture">
+                <pic:pic xmlns:pic="http://schemas.openxmlformats.org/drawingml/2006/picture">
+                  <pic:nvPicPr>
+                    <pic:cNvPr id="3" name="Image3" descr=""/>
+                    <pic:cNvPicPr>
+                      <a:picLocks noChangeAspect="1" noChangeArrowheads="1"/>
+                    </pic:cNvPicPr>
+                  </pic:nvPicPr>
+                  <pic:blipFill>
+                    <a:blip r:embed="rId4"/>
+                    <a:stretch>
+                      <a:fillRect/>
+                    </a:stretch>
+                  </pic:blipFill>
+                  <pic:spPr bwMode="auto">
+                    <a:xfrm>
+                      <a:off x="0" y="0"/>
+                      <a:ext cx="6188710" cy="2763520"/>
+                    </a:xfrm>
+                    <a:prstGeom prst="rect">
+                      <a:avLst/>
+                    </a:prstGeom>
+                  </pic:spPr>
+                </pic:pic>
+              </a:graphicData>
+            </a:graphic>
+          </wp:anchor>
+        </w:drawing>
+      </w:r>
       <w:r>
         <w:rPr>
           <w:sz w:val="32"/>
           <w:szCs w:val="32"/>
         </w:rPr>
         <w:tab/>
-        <w:t>d) Zeros à esquerda em branco</w:t>
+        <w:t xml:space="preserve">Nesta segunda imagem, </w:t>
+      </w:r>
+      <w:r>
+        <w:rPr>
+          <w:sz w:val="32"/>
+          <w:szCs w:val="32"/>
+        </w:rPr>
+        <w:t>ap</w:t>
+      </w:r>
+      <w:r>
+        <w:rPr>
+          <w:rFonts w:eastAsia="Calibri" w:cs="" w:cstheme="minorBidi" w:eastAsiaTheme="minorHAnsi"/>
+          <w:color w:val="auto"/>
+          <w:kern w:val="2"/>
+          <w:sz w:val="32"/>
+          <w:szCs w:val="32"/>
+          <w:lang w:val="pt-BR" w:eastAsia="en-US" w:bidi="ar-SA"/>
+          <w14:ligatures w14:val="standardContextual"/>
+        </w:rPr>
+        <w:t>ós os 15 us e com a condição satisfeita, a contagem regressiva é ativada.</w:t>
+      </w:r>
+    </w:p>
+    <w:p>
+      <w:pPr>
+        <w:pStyle w:val="Normal"/>
+        <w:spacing w:lineRule="auto" w:line="240"/>
+        <w:jc w:val="both"/>
+        <w:rPr>
+          <w:sz w:val="32"/>
+          <w:szCs w:val="32"/>
+        </w:rPr>
+      </w:pPr>
+      <w:r>
+        <w:rPr/>
+        <w:drawing>
+          <wp:anchor behindDoc="0" distT="0" distB="0" distL="0" distR="0" simplePos="0" locked="0" layoutInCell="0" allowOverlap="1" relativeHeight="5">
+            <wp:simplePos x="0" y="0"/>
+            <wp:positionH relativeFrom="column">
+              <wp:align>center</wp:align>
+            </wp:positionH>
+            <wp:positionV relativeFrom="paragraph">
+              <wp:posOffset>635</wp:posOffset>
+            </wp:positionV>
+            <wp:extent cx="6188710" cy="1911985"/>
+            <wp:effectExtent l="0" t="0" r="0" b="0"/>
+            <wp:wrapSquare wrapText="largest"/>
+            <wp:docPr id="4" name="Image4" descr=""/>
+            <wp:cNvGraphicFramePr>
+              <a:graphicFrameLocks xmlns:a="http://schemas.openxmlformats.org/drawingml/2006/main" noChangeAspect="1"/>
+            </wp:cNvGraphicFramePr>
+            <a:graphic xmlns:a="http://schemas.openxmlformats.org/drawingml/2006/main">
+              <a:graphicData uri="http://schemas.openxmlformats.org/drawingml/2006/picture">
+                <pic:pic xmlns:pic="http://schemas.openxmlformats.org/drawingml/2006/picture">
+                  <pic:nvPicPr>
+                    <pic:cNvPr id="4" name="Image4" descr=""/>
+                    <pic:cNvPicPr>
+                      <a:picLocks noChangeAspect="1" noChangeArrowheads="1"/>
+                    </pic:cNvPicPr>
+                  </pic:nvPicPr>
+                  <pic:blipFill>
+                    <a:blip r:embed="rId5"/>
+                    <a:stretch>
+                      <a:fillRect/>
+                    </a:stretch>
+                  </pic:blipFill>
+                  <pic:spPr bwMode="auto">
+                    <a:xfrm>
+                      <a:off x="0" y="0"/>
+                      <a:ext cx="6188710" cy="1911985"/>
+                    </a:xfrm>
+                    <a:prstGeom prst="rect">
+                      <a:avLst/>
+                    </a:prstGeom>
+                  </pic:spPr>
+                </pic:pic>
+              </a:graphicData>
+            </a:graphic>
+          </wp:anchor>
+        </w:drawing>
       </w:r>
     </w:p>
     <w:p>
@@ -491,59 +837,201 @@
           <w:szCs w:val="32"/>
         </w:rPr>
         <w:tab/>
-        <w:t xml:space="preserve">e) </w:t>
-      </w:r>
-      <w:r>
-        <w:rPr>
-          <w:sz w:val="32"/>
-          <w:szCs w:val="32"/>
-        </w:rPr>
-        <w:t>Contagem regressiva parada e geração de micro-ondas desconectada quando o botão de “parada” é pressionado ou a porta é aberta</w:t>
-      </w:r>
-    </w:p>
-    <w:p>
-      <w:pPr>
-        <w:pStyle w:val="Normal"/>
-        <w:spacing w:lineRule="auto" w:line="240"/>
-        <w:jc w:val="both"/>
-        <w:rPr>
-          <w:sz w:val="32"/>
-          <w:szCs w:val="32"/>
-        </w:rPr>
-      </w:pPr>
-      <w:r>
-        <w:rPr>
-          <w:sz w:val="32"/>
-          <w:szCs w:val="32"/>
+      </w:r>
+      <w:r>
+        <w:rPr>
+          <w:sz w:val="32"/>
+          <w:szCs w:val="32"/>
+        </w:rPr>
+        <w:t>d</w:t>
+      </w:r>
+      <w:r>
+        <w:rPr>
+          <w:sz w:val="32"/>
+          <w:szCs w:val="32"/>
+        </w:rPr>
+        <w:t xml:space="preserve">) </w:t>
+      </w:r>
+      <w:r>
+        <w:rPr>
+          <w:b/>
+          <w:bCs/>
+          <w:sz w:val="32"/>
+          <w:szCs w:val="32"/>
+        </w:rPr>
+        <w:t xml:space="preserve">Contagem regressiva parada e geração de micro-ondas desconectada quando o botão de “parada” é pressionado ou a porta é aberta: </w:t>
+      </w:r>
+      <w:r>
+        <w:rPr>
+          <w:b w:val="false"/>
+          <w:bCs w:val="false"/>
+          <w:sz w:val="32"/>
+          <w:szCs w:val="32"/>
+        </w:rPr>
+        <w:t>Na primeira imagem, logo ap</w:t>
+      </w:r>
+      <w:r>
+        <w:rPr>
+          <w:rFonts w:eastAsia="Calibri" w:cs="" w:cstheme="minorBidi" w:eastAsiaTheme="minorHAnsi"/>
+          <w:b w:val="false"/>
+          <w:bCs w:val="false"/>
+          <w:color w:val="auto"/>
+          <w:kern w:val="2"/>
+          <w:sz w:val="32"/>
+          <w:szCs w:val="32"/>
+          <w:lang w:val="pt-BR" w:eastAsia="en-US" w:bidi="ar-SA"/>
+          <w14:ligatures w14:val="standardContextual"/>
+        </w:rPr>
+        <w:t>ós os 18 us, ocorre acionamento do stopn, interrompendo a contagem (perceba que a porta sec_ones_segs fica com o mesmo valor dos 17.5 us até depois de 19 us).</w:t>
+      </w:r>
+    </w:p>
+    <w:p>
+      <w:pPr>
+        <w:pStyle w:val="Normal"/>
+        <w:spacing w:lineRule="auto" w:line="240"/>
+        <w:jc w:val="both"/>
+        <w:rPr>
+          <w:sz w:val="32"/>
+          <w:szCs w:val="32"/>
+        </w:rPr>
+      </w:pPr>
+      <w:r>
+        <w:rPr>
+          <w:rFonts w:eastAsia="Calibri" w:cs="" w:cstheme="minorBidi" w:eastAsiaTheme="minorHAnsi"/>
+          <w:color w:val="auto"/>
+          <w:kern w:val="2"/>
+          <w:sz w:val="32"/>
+          <w:szCs w:val="32"/>
+          <w:lang w:val="pt-BR" w:eastAsia="en-US" w:bidi="ar-SA"/>
+          <w14:ligatures w14:val="standardContextual"/>
+        </w:rPr>
+        <w:drawing>
+          <wp:anchor behindDoc="0" distT="0" distB="0" distL="0" distR="0" simplePos="0" locked="0" layoutInCell="0" allowOverlap="1" relativeHeight="6">
+            <wp:simplePos x="0" y="0"/>
+            <wp:positionH relativeFrom="column">
+              <wp:align>center</wp:align>
+            </wp:positionH>
+            <wp:positionV relativeFrom="paragraph">
+              <wp:posOffset>635</wp:posOffset>
+            </wp:positionV>
+            <wp:extent cx="6188710" cy="1489075"/>
+            <wp:effectExtent l="0" t="0" r="0" b="0"/>
+            <wp:wrapSquare wrapText="largest"/>
+            <wp:docPr id="5" name="Image6" descr=""/>
+            <wp:cNvGraphicFramePr>
+              <a:graphicFrameLocks xmlns:a="http://schemas.openxmlformats.org/drawingml/2006/main" noChangeAspect="1"/>
+            </wp:cNvGraphicFramePr>
+            <a:graphic xmlns:a="http://schemas.openxmlformats.org/drawingml/2006/main">
+              <a:graphicData uri="http://schemas.openxmlformats.org/drawingml/2006/picture">
+                <pic:pic xmlns:pic="http://schemas.openxmlformats.org/drawingml/2006/picture">
+                  <pic:nvPicPr>
+                    <pic:cNvPr id="5" name="Image6" descr=""/>
+                    <pic:cNvPicPr>
+                      <a:picLocks noChangeAspect="1" noChangeArrowheads="1"/>
+                    </pic:cNvPicPr>
+                  </pic:nvPicPr>
+                  <pic:blipFill>
+                    <a:blip r:embed="rId6"/>
+                    <a:stretch>
+                      <a:fillRect/>
+                    </a:stretch>
+                  </pic:blipFill>
+                  <pic:spPr bwMode="auto">
+                    <a:xfrm>
+                      <a:off x="0" y="0"/>
+                      <a:ext cx="6188710" cy="1489075"/>
+                    </a:xfrm>
+                    <a:prstGeom prst="rect">
+                      <a:avLst/>
+                    </a:prstGeom>
+                  </pic:spPr>
+                </pic:pic>
+              </a:graphicData>
+            </a:graphic>
+          </wp:anchor>
+        </w:drawing>
+      </w:r>
+      <w:r>
+        <w:rPr>
+          <w:rFonts w:eastAsia="Calibri" w:cs="" w:cstheme="minorBidi" w:eastAsiaTheme="minorHAnsi"/>
+          <w:color w:val="auto"/>
+          <w:kern w:val="2"/>
+          <w:sz w:val="32"/>
+          <w:szCs w:val="32"/>
+          <w:lang w:val="pt-BR" w:eastAsia="en-US" w:bidi="ar-SA"/>
+          <w14:ligatures w14:val="standardContextual"/>
         </w:rPr>
         <w:tab/>
-        <w:t>f) Pressionar “cancelar” força a contagem para 0</w:t>
-      </w:r>
-    </w:p>
-    <w:p>
-      <w:pPr>
-        <w:pStyle w:val="Normal"/>
-        <w:spacing w:lineRule="auto" w:line="240"/>
-        <w:jc w:val="both"/>
-        <w:rPr>
-          <w:sz w:val="32"/>
-          <w:szCs w:val="32"/>
-        </w:rPr>
-      </w:pPr>
+        <w:t>Nesta segunda imagem, door_closed é acionado após os 23 us, forçando novamente a parada da contagem regressiva.</w:t>
+      </w:r>
+    </w:p>
+    <w:p>
+      <w:pPr>
+        <w:pStyle w:val="Normal"/>
+        <w:spacing w:lineRule="auto" w:line="240"/>
+        <w:jc w:val="both"/>
+        <w:rPr>
+          <w:sz w:val="32"/>
+          <w:szCs w:val="32"/>
+        </w:rPr>
+      </w:pPr>
+      <w:r>
+        <w:rPr>
+          <w:sz w:val="32"/>
+          <w:szCs w:val="32"/>
+        </w:rPr>
+        <w:drawing>
+          <wp:anchor behindDoc="0" distT="0" distB="0" distL="0" distR="0" simplePos="0" locked="0" layoutInCell="0" allowOverlap="1" relativeHeight="9">
+            <wp:simplePos x="0" y="0"/>
+            <wp:positionH relativeFrom="column">
+              <wp:align>center</wp:align>
+            </wp:positionH>
+            <wp:positionV relativeFrom="paragraph">
+              <wp:posOffset>635</wp:posOffset>
+            </wp:positionV>
+            <wp:extent cx="6188710" cy="1489075"/>
+            <wp:effectExtent l="0" t="0" r="0" b="0"/>
+            <wp:wrapSquare wrapText="largest"/>
+            <wp:docPr id="6" name="Image5" descr=""/>
+            <wp:cNvGraphicFramePr>
+              <a:graphicFrameLocks xmlns:a="http://schemas.openxmlformats.org/drawingml/2006/main" noChangeAspect="1"/>
+            </wp:cNvGraphicFramePr>
+            <a:graphic xmlns:a="http://schemas.openxmlformats.org/drawingml/2006/main">
+              <a:graphicData uri="http://schemas.openxmlformats.org/drawingml/2006/picture">
+                <pic:pic xmlns:pic="http://schemas.openxmlformats.org/drawingml/2006/picture">
+                  <pic:nvPicPr>
+                    <pic:cNvPr id="6" name="Image5" descr=""/>
+                    <pic:cNvPicPr>
+                      <a:picLocks noChangeAspect="1" noChangeArrowheads="1"/>
+                    </pic:cNvPicPr>
+                  </pic:nvPicPr>
+                  <pic:blipFill>
+                    <a:blip r:embed="rId7"/>
+                    <a:stretch>
+                      <a:fillRect/>
+                    </a:stretch>
+                  </pic:blipFill>
+                  <pic:spPr bwMode="auto">
+                    <a:xfrm>
+                      <a:off x="0" y="0"/>
+                      <a:ext cx="6188710" cy="1489075"/>
+                    </a:xfrm>
+                    <a:prstGeom prst="rect">
+                      <a:avLst/>
+                    </a:prstGeom>
+                  </pic:spPr>
+                </pic:pic>
+              </a:graphicData>
+            </a:graphic>
+          </wp:anchor>
+        </w:drawing>
+      </w:r>
       <w:r>
         <w:rPr>
           <w:sz w:val="32"/>
           <w:szCs w:val="32"/>
         </w:rPr>
         <w:tab/>
-        <w:t xml:space="preserve">g) </w:t>
-      </w:r>
-      <w:r>
-        <w:rPr>
-          <w:sz w:val="32"/>
-          <w:szCs w:val="32"/>
-        </w:rPr>
-        <w:t>Geração de micro-ondas interrompida na contagem de 0</w:t>
       </w:r>
     </w:p>
     <w:p>
@@ -562,14 +1050,237 @@
           <w:szCs w:val="32"/>
         </w:rPr>
         <w:tab/>
-        <w:t xml:space="preserve">h) </w:t>
-      </w:r>
-      <w:r>
-        <w:rPr>
-          <w:sz w:val="32"/>
-          <w:szCs w:val="32"/>
-        </w:rPr>
-        <w:t>Tempos inseridos com número de segundos maior ou igual a 60 são contados corretamente</w:t>
+        <w:t>e</w:t>
+      </w:r>
+      <w:r>
+        <w:rPr>
+          <w:sz w:val="32"/>
+          <w:szCs w:val="32"/>
+        </w:rPr>
+        <w:t xml:space="preserve">) </w:t>
+      </w:r>
+      <w:r>
+        <w:rPr>
+          <w:b/>
+          <w:bCs/>
+          <w:sz w:val="32"/>
+          <w:szCs w:val="32"/>
+        </w:rPr>
+        <w:t>Pressionar “cancelar” força a contagem para 0:</w:t>
+      </w:r>
+      <w:r>
+        <w:rPr>
+          <w:b w:val="false"/>
+          <w:bCs w:val="false"/>
+          <w:sz w:val="32"/>
+          <w:szCs w:val="32"/>
+        </w:rPr>
+        <w:t xml:space="preserve"> </w:t>
+      </w:r>
+      <w:r>
+        <w:rPr>
+          <w:b w:val="false"/>
+          <w:bCs w:val="false"/>
+          <w:sz w:val="32"/>
+          <w:szCs w:val="32"/>
+        </w:rPr>
+        <w:t>Com a ativaç</w:t>
+      </w:r>
+      <w:r>
+        <w:rPr>
+          <w:rFonts w:eastAsia="Calibri" w:cs="" w:cstheme="minorBidi" w:eastAsiaTheme="minorHAnsi"/>
+          <w:b w:val="false"/>
+          <w:bCs w:val="false"/>
+          <w:color w:val="auto"/>
+          <w:kern w:val="2"/>
+          <w:sz w:val="32"/>
+          <w:szCs w:val="32"/>
+          <w:lang w:val="pt-BR" w:eastAsia="en-US" w:bidi="ar-SA"/>
+          <w14:ligatures w14:val="standardContextual"/>
+        </w:rPr>
+        <w:t>ão da porta clearn com 1ns, os LEDs representam o tempo 0:00, o que marca o enforçamento da contagem para 0.</w:t>
+      </w:r>
+    </w:p>
+    <w:p>
+      <w:pPr>
+        <w:pStyle w:val="Normal"/>
+        <w:spacing w:lineRule="auto" w:line="240"/>
+        <w:jc w:val="both"/>
+        <w:rPr>
+          <w:sz w:val="32"/>
+          <w:szCs w:val="32"/>
+        </w:rPr>
+      </w:pPr>
+      <w:r>
+        <w:rPr/>
+        <w:drawing>
+          <wp:anchor behindDoc="0" distT="0" distB="0" distL="0" distR="0" simplePos="0" locked="0" layoutInCell="0" allowOverlap="1" relativeHeight="7">
+            <wp:simplePos x="0" y="0"/>
+            <wp:positionH relativeFrom="column">
+              <wp:align>center</wp:align>
+            </wp:positionH>
+            <wp:positionV relativeFrom="paragraph">
+              <wp:posOffset>635</wp:posOffset>
+            </wp:positionV>
+            <wp:extent cx="6188710" cy="1380490"/>
+            <wp:effectExtent l="0" t="0" r="0" b="0"/>
+            <wp:wrapSquare wrapText="largest"/>
+            <wp:docPr id="7" name="Image7" descr=""/>
+            <wp:cNvGraphicFramePr>
+              <a:graphicFrameLocks xmlns:a="http://schemas.openxmlformats.org/drawingml/2006/main" noChangeAspect="1"/>
+            </wp:cNvGraphicFramePr>
+            <a:graphic xmlns:a="http://schemas.openxmlformats.org/drawingml/2006/main">
+              <a:graphicData uri="http://schemas.openxmlformats.org/drawingml/2006/picture">
+                <pic:pic xmlns:pic="http://schemas.openxmlformats.org/drawingml/2006/picture">
+                  <pic:nvPicPr>
+                    <pic:cNvPr id="7" name="Image7" descr=""/>
+                    <pic:cNvPicPr>
+                      <a:picLocks noChangeAspect="1" noChangeArrowheads="1"/>
+                    </pic:cNvPicPr>
+                  </pic:nvPicPr>
+                  <pic:blipFill>
+                    <a:blip r:embed="rId8"/>
+                    <a:stretch>
+                      <a:fillRect/>
+                    </a:stretch>
+                  </pic:blipFill>
+                  <pic:spPr bwMode="auto">
+                    <a:xfrm>
+                      <a:off x="0" y="0"/>
+                      <a:ext cx="6188710" cy="1380490"/>
+                    </a:xfrm>
+                    <a:prstGeom prst="rect">
+                      <a:avLst/>
+                    </a:prstGeom>
+                  </pic:spPr>
+                </pic:pic>
+              </a:graphicData>
+            </a:graphic>
+          </wp:anchor>
+        </w:drawing>
+      </w:r>
+    </w:p>
+    <w:p>
+      <w:pPr>
+        <w:pStyle w:val="Normal"/>
+        <w:spacing w:lineRule="auto" w:line="240"/>
+        <w:jc w:val="both"/>
+        <w:rPr>
+          <w:sz w:val="32"/>
+          <w:szCs w:val="32"/>
+        </w:rPr>
+      </w:pPr>
+      <w:r>
+        <w:rPr>
+          <w:sz w:val="32"/>
+          <w:szCs w:val="32"/>
+        </w:rPr>
+        <w:tab/>
+      </w:r>
+      <w:r>
+        <w:rPr>
+          <w:sz w:val="32"/>
+          <w:szCs w:val="32"/>
+        </w:rPr>
+        <w:t>f</w:t>
+      </w:r>
+      <w:r>
+        <w:rPr>
+          <w:sz w:val="32"/>
+          <w:szCs w:val="32"/>
+        </w:rPr>
+        <w:t xml:space="preserve">) </w:t>
+      </w:r>
+      <w:r>
+        <w:rPr>
+          <w:b/>
+          <w:bCs/>
+          <w:sz w:val="32"/>
+          <w:szCs w:val="32"/>
+        </w:rPr>
+        <w:t xml:space="preserve">Tempos inseridos com número de segundos maior ou igual a 60 são contados corretamente: </w:t>
+      </w:r>
+      <w:r>
+        <w:rPr>
+          <w:b w:val="false"/>
+          <w:bCs w:val="false"/>
+          <w:sz w:val="32"/>
+          <w:szCs w:val="32"/>
+        </w:rPr>
+        <w:t>Na forma de</w:t>
+      </w:r>
+      <w:r>
+        <w:rPr>
+          <w:rFonts w:eastAsia="Calibri" w:cs="" w:cstheme="minorBidi" w:eastAsiaTheme="minorHAnsi"/>
+          <w:b w:val="false"/>
+          <w:bCs w:val="false"/>
+          <w:color w:val="auto"/>
+          <w:kern w:val="2"/>
+          <w:sz w:val="32"/>
+          <w:szCs w:val="32"/>
+          <w:lang w:val="pt-BR" w:eastAsia="en-US" w:bidi="ar-SA"/>
+          <w14:ligatures w14:val="standardContextual"/>
+        </w:rPr>
+        <w:t xml:space="preserve"> onda abaixo, perceba que o contador está no formato 9:99. Com a ativação do startn, ocorre a contagem (9:98, 9:97, assim por diante), até “normalizar” a contagem do tempo, via módulo contador_mod6.</w:t>
+      </w:r>
+    </w:p>
+    <w:p>
+      <w:pPr>
+        <w:pStyle w:val="Normal"/>
+        <w:spacing w:lineRule="auto" w:line="240"/>
+        <w:jc w:val="both"/>
+        <w:rPr>
+          <w:sz w:val="32"/>
+          <w:szCs w:val="32"/>
+        </w:rPr>
+      </w:pPr>
+      <w:r>
+        <w:rPr/>
+        <w:drawing>
+          <wp:anchor behindDoc="0" distT="0" distB="0" distL="0" distR="0" simplePos="0" locked="0" layoutInCell="0" allowOverlap="1" relativeHeight="8">
+            <wp:simplePos x="0" y="0"/>
+            <wp:positionH relativeFrom="column">
+              <wp:align>center</wp:align>
+            </wp:positionH>
+            <wp:positionV relativeFrom="paragraph">
+              <wp:posOffset>635</wp:posOffset>
+            </wp:positionV>
+            <wp:extent cx="6188710" cy="1911985"/>
+            <wp:effectExtent l="0" t="0" r="0" b="0"/>
+            <wp:wrapSquare wrapText="largest"/>
+            <wp:docPr id="8" name="Image8" descr=""/>
+            <wp:cNvGraphicFramePr>
+              <a:graphicFrameLocks xmlns:a="http://schemas.openxmlformats.org/drawingml/2006/main" noChangeAspect="1"/>
+            </wp:cNvGraphicFramePr>
+            <a:graphic xmlns:a="http://schemas.openxmlformats.org/drawingml/2006/main">
+              <a:graphicData uri="http://schemas.openxmlformats.org/drawingml/2006/picture">
+                <pic:pic xmlns:pic="http://schemas.openxmlformats.org/drawingml/2006/picture">
+                  <pic:nvPicPr>
+                    <pic:cNvPr id="8" name="Image8" descr=""/>
+                    <pic:cNvPicPr>
+                      <a:picLocks noChangeAspect="1" noChangeArrowheads="1"/>
+                    </pic:cNvPicPr>
+                  </pic:nvPicPr>
+                  <pic:blipFill>
+                    <a:blip r:embed="rId9"/>
+                    <a:stretch>
+                      <a:fillRect/>
+                    </a:stretch>
+                  </pic:blipFill>
+                  <pic:spPr bwMode="auto">
+                    <a:xfrm>
+                      <a:off x="0" y="0"/>
+                      <a:ext cx="6188710" cy="1911985"/>
+                    </a:xfrm>
+                    <a:prstGeom prst="rect">
+                      <a:avLst/>
+                    </a:prstGeom>
+                  </pic:spPr>
+                </pic:pic>
+              </a:graphicData>
+            </a:graphic>
+          </wp:anchor>
+        </w:drawing>
       </w:r>
     </w:p>
     <w:p>
@@ -1285,6 +1996,7 @@
     <w:qFormat/>
     <w:pPr>
       <w:widowControl/>
+      <w:suppressAutoHyphens w:val="true"/>
       <w:bidi w:val="0"/>
       <w:spacing w:lineRule="auto" w:line="259" w:before="0" w:after="160"/>
       <w:jc w:val="left"/>

</xml_diff>